<commit_message>
front-end: fix inline 'welcome user'
</commit_message>
<xml_diff>
--- a/deliverables/RunningMovieRama.docx
+++ b/deliverables/RunningMovieRama.docx
@@ -96,6 +96,7 @@
           <w:lang w:val="en-US"/>
         </w:rPr>
         <w:sectPr>
+          <w:footerReference w:type="default" r:id="rId7"/>
           <w:pgSz w:w="11906" w:h="16838"/>
           <w:pgMar w:top="1440" w:right="1800" w:bottom="1440" w:left="1800" w:header="708" w:footer="708" w:gutter="0"/>
           <w:cols w:space="708"/>
@@ -105,22 +106,20 @@
     </w:p>
     <w:sdt>
       <w:sdtPr>
+        <w:rPr>
+          <w:rFonts w:asciiTheme="minorHAnsi" w:eastAsiaTheme="minorHAnsi" w:hAnsiTheme="minorHAnsi" w:cstheme="minorBidi"/>
+          <w:b w:val="0"/>
+          <w:bCs w:val="0"/>
+          <w:color w:val="auto"/>
+          <w:sz w:val="22"/>
+          <w:szCs w:val="22"/>
+        </w:rPr>
         <w:id w:val="297061485"/>
         <w:docPartObj>
           <w:docPartGallery w:val="Table of Contents"/>
           <w:docPartUnique/>
         </w:docPartObj>
       </w:sdtPr>
-      <w:sdtEndPr>
-        <w:rPr>
-          <w:rFonts w:asciiTheme="minorHAnsi" w:eastAsiaTheme="minorHAnsi" w:hAnsiTheme="minorHAnsi" w:cstheme="minorBidi"/>
-          <w:b w:val="0"/>
-          <w:bCs w:val="0"/>
-          <w:color w:val="auto"/>
-          <w:sz w:val="22"/>
-          <w:szCs w:val="22"/>
-        </w:rPr>
-      </w:sdtEndPr>
       <w:sdtContent>
         <w:p>
           <w:pPr>
@@ -2298,7 +2297,7 @@
                     </pic:cNvPicPr>
                   </pic:nvPicPr>
                   <pic:blipFill>
-                    <a:blip r:embed="rId5" cstate="print"/>
+                    <a:blip r:embed="rId8" cstate="print"/>
                     <a:srcRect/>
                     <a:stretch>
                       <a:fillRect/>
@@ -2342,7 +2341,6 @@
         </w:rPr>
         <w:t xml:space="preserve">Image </w:t>
       </w:r>
-      <w:proofErr w:type="gramEnd"/>
       <w:r>
         <w:fldChar w:fldCharType="begin"/>
       </w:r>
@@ -2365,7 +2363,6 @@
       <w:r>
         <w:fldChar w:fldCharType="end"/>
       </w:r>
-      <w:proofErr w:type="gramStart"/>
       <w:r>
         <w:rPr>
           <w:lang w:val="en-US"/>
@@ -2504,7 +2501,7 @@
                     </pic:cNvPicPr>
                   </pic:nvPicPr>
                   <pic:blipFill>
-                    <a:blip r:embed="rId6" cstate="print"/>
+                    <a:blip r:embed="rId9" cstate="print"/>
                     <a:srcRect/>
                     <a:stretch>
                       <a:fillRect/>
@@ -2548,7 +2545,6 @@
         </w:rPr>
         <w:t xml:space="preserve">Image </w:t>
       </w:r>
-      <w:proofErr w:type="gramEnd"/>
       <w:r>
         <w:fldChar w:fldCharType="begin"/>
       </w:r>
@@ -2571,7 +2567,6 @@
       <w:r>
         <w:fldChar w:fldCharType="end"/>
       </w:r>
-      <w:proofErr w:type="gramStart"/>
       <w:r>
         <w:rPr>
           <w:lang w:val="en-US"/>
@@ -2713,7 +2708,7 @@
                     </pic:cNvPicPr>
                   </pic:nvPicPr>
                   <pic:blipFill>
-                    <a:blip r:embed="rId7" cstate="print"/>
+                    <a:blip r:embed="rId10" cstate="print"/>
                     <a:srcRect/>
                     <a:stretch>
                       <a:fillRect/>
@@ -2757,7 +2752,6 @@
         </w:rPr>
         <w:t xml:space="preserve">Image </w:t>
       </w:r>
-      <w:proofErr w:type="gramEnd"/>
       <w:r>
         <w:fldChar w:fldCharType="begin"/>
       </w:r>
@@ -2780,7 +2774,6 @@
       <w:r>
         <w:fldChar w:fldCharType="end"/>
       </w:r>
-      <w:proofErr w:type="gramStart"/>
       <w:r>
         <w:rPr>
           <w:lang w:val="en-US"/>
@@ -2899,7 +2892,7 @@
                     </pic:cNvPicPr>
                   </pic:nvPicPr>
                   <pic:blipFill>
-                    <a:blip r:embed="rId8" cstate="print"/>
+                    <a:blip r:embed="rId11" cstate="print"/>
                     <a:srcRect/>
                     <a:stretch>
                       <a:fillRect/>
@@ -3065,9 +3058,9 @@
         </w:rPr>
         <w:drawing>
           <wp:inline distT="0" distB="0" distL="0" distR="0">
-            <wp:extent cx="5274310" cy="1712748"/>
+            <wp:extent cx="5274310" cy="1885359"/>
             <wp:effectExtent l="19050" t="0" r="2540" b="0"/>
-            <wp:docPr id="13" name="Εικόνα 13"/>
+            <wp:docPr id="2" name="Εικόνα 1"/>
             <wp:cNvGraphicFramePr>
               <a:graphicFrameLocks xmlns:a="http://schemas.openxmlformats.org/drawingml/2006/main" noChangeAspect="1"/>
             </wp:cNvGraphicFramePr>
@@ -3075,13 +3068,13 @@
               <a:graphicData uri="http://schemas.openxmlformats.org/drawingml/2006/picture">
                 <pic:pic xmlns:pic="http://schemas.openxmlformats.org/drawingml/2006/picture">
                   <pic:nvPicPr>
-                    <pic:cNvPr id="0" name="Picture 13"/>
+                    <pic:cNvPr id="0" name="Picture 1"/>
                     <pic:cNvPicPr>
                       <a:picLocks noChangeAspect="1" noChangeArrowheads="1"/>
                     </pic:cNvPicPr>
                   </pic:nvPicPr>
                   <pic:blipFill>
-                    <a:blip r:embed="rId9" cstate="print"/>
+                    <a:blip r:embed="rId12" cstate="print"/>
                     <a:srcRect/>
                     <a:stretch>
                       <a:fillRect/>
@@ -3090,7 +3083,7 @@
                   <pic:spPr bwMode="auto">
                     <a:xfrm>
                       <a:off x="0" y="0"/>
-                      <a:ext cx="5274310" cy="1712748"/>
+                      <a:ext cx="5274310" cy="1885359"/>
                     </a:xfrm>
                     <a:prstGeom prst="rect">
                       <a:avLst/>
@@ -3118,18 +3111,20 @@
         </w:rPr>
       </w:pPr>
       <w:bookmarkStart w:id="16" w:name="_Toc178161366"/>
-      <w:proofErr w:type="spellStart"/>
-      <w:r>
-        <w:t>Image</w:t>
-      </w:r>
-      <w:proofErr w:type="spellEnd"/>
-      <w:r>
-        <w:t xml:space="preserve"> </w:t>
+      <w:proofErr w:type="gramStart"/>
+      <w:r>
+        <w:rPr>
+          <w:lang w:val="en-US"/>
+        </w:rPr>
+        <w:t xml:space="preserve">Image </w:t>
       </w:r>
       <w:r>
         <w:fldChar w:fldCharType="begin"/>
       </w:r>
       <w:r>
+        <w:rPr>
+          <w:lang w:val="en-US"/>
+        </w:rPr>
         <w:instrText xml:space="preserve"> SEQ Image \* ARABIC </w:instrText>
       </w:r>
       <w:r>
@@ -3138,6 +3133,7 @@
       <w:r>
         <w:rPr>
           <w:noProof/>
+          <w:lang w:val="en-US"/>
         </w:rPr>
         <w:t>5</w:t>
       </w:r>
@@ -3150,6 +3146,7 @@
         </w:rPr>
         <w:t>.</w:t>
       </w:r>
+      <w:proofErr w:type="gramEnd"/>
       <w:r>
         <w:rPr>
           <w:lang w:val="en-US"/>
@@ -3277,9 +3274,9 @@
         <w:lastRenderedPageBreak/>
         <w:drawing>
           <wp:inline distT="0" distB="0" distL="0" distR="0">
-            <wp:extent cx="5274310" cy="3446869"/>
+            <wp:extent cx="5274310" cy="3043623"/>
             <wp:effectExtent l="19050" t="0" r="2540" b="0"/>
-            <wp:docPr id="16" name="Εικόνα 16"/>
+            <wp:docPr id="3" name="Εικόνα 4"/>
             <wp:cNvGraphicFramePr>
               <a:graphicFrameLocks xmlns:a="http://schemas.openxmlformats.org/drawingml/2006/main" noChangeAspect="1"/>
             </wp:cNvGraphicFramePr>
@@ -3287,13 +3284,13 @@
               <a:graphicData uri="http://schemas.openxmlformats.org/drawingml/2006/picture">
                 <pic:pic xmlns:pic="http://schemas.openxmlformats.org/drawingml/2006/picture">
                   <pic:nvPicPr>
-                    <pic:cNvPr id="0" name="Picture 16"/>
+                    <pic:cNvPr id="0" name="Picture 4"/>
                     <pic:cNvPicPr>
                       <a:picLocks noChangeAspect="1" noChangeArrowheads="1"/>
                     </pic:cNvPicPr>
                   </pic:nvPicPr>
                   <pic:blipFill>
-                    <a:blip r:embed="rId10" cstate="print"/>
+                    <a:blip r:embed="rId13" cstate="print"/>
                     <a:srcRect/>
                     <a:stretch>
                       <a:fillRect/>
@@ -3302,7 +3299,7 @@
                   <pic:spPr bwMode="auto">
                     <a:xfrm>
                       <a:off x="0" y="0"/>
-                      <a:ext cx="5274310" cy="3446869"/>
+                      <a:ext cx="5274310" cy="3043623"/>
                     </a:xfrm>
                     <a:prstGeom prst="rect">
                       <a:avLst/>
@@ -3330,35 +3327,199 @@
         </w:rPr>
       </w:pPr>
       <w:bookmarkStart w:id="18" w:name="_Toc178161367"/>
+      <w:proofErr w:type="gramStart"/>
+      <w:r>
+        <w:rPr>
+          <w:lang w:val="en-US"/>
+        </w:rPr>
+        <w:t xml:space="preserve">Image </w:t>
+      </w:r>
+      <w:r>
+        <w:fldChar w:fldCharType="begin"/>
+      </w:r>
+      <w:r>
+        <w:rPr>
+          <w:lang w:val="en-US"/>
+        </w:rPr>
+        <w:instrText xml:space="preserve"> SEQ Image \* ARABIC </w:instrText>
+      </w:r>
+      <w:r>
+        <w:fldChar w:fldCharType="separate"/>
+      </w:r>
+      <w:r>
+        <w:rPr>
+          <w:noProof/>
+          <w:lang w:val="en-US"/>
+        </w:rPr>
+        <w:t>6</w:t>
+      </w:r>
+      <w:r>
+        <w:fldChar w:fldCharType="end"/>
+      </w:r>
+      <w:r>
+        <w:rPr>
+          <w:lang w:val="en-US"/>
+        </w:rPr>
+        <w:t>.</w:t>
+      </w:r>
+      <w:proofErr w:type="gramEnd"/>
+      <w:r>
+        <w:rPr>
+          <w:lang w:val="en-US"/>
+        </w:rPr>
+        <w:t xml:space="preserve"> M</w:t>
+      </w:r>
+      <w:r>
+        <w:rPr>
+          <w:lang w:val="en-US"/>
+        </w:rPr>
+        <w:t>ovie listing page</w:t>
+      </w:r>
+      <w:bookmarkEnd w:id="18"/>
+    </w:p>
+    <w:p>
+      <w:pPr>
+        <w:rPr>
+          <w:lang w:val="en-US"/>
+        </w:rPr>
+      </w:pPr>
+    </w:p>
+    <w:p>
+      <w:pPr>
+        <w:pStyle w:val="3"/>
+        <w:rPr>
+          <w:lang w:val="en-US"/>
+        </w:rPr>
+      </w:pPr>
+      <w:bookmarkStart w:id="19" w:name="_Toc178161485"/>
+      <w:r>
+        <w:rPr>
+          <w:lang w:val="en-US"/>
+        </w:rPr>
+        <w:t>7. Troubleshooting</w:t>
+      </w:r>
+      <w:bookmarkEnd w:id="19"/>
+    </w:p>
+    <w:p>
+      <w:pPr>
+        <w:rPr>
+          <w:lang w:val="en-US"/>
+        </w:rPr>
+      </w:pPr>
+      <w:r>
+        <w:rPr>
+          <w:lang w:val="en-US"/>
+        </w:rPr>
+        <w:t xml:space="preserve">   - If you see a "port already in use" error, you can specify a different port:</w:t>
+      </w:r>
+    </w:p>
+    <w:p>
+      <w:pPr>
+        <w:rPr>
+          <w:lang w:val="en-US"/>
+        </w:rPr>
+      </w:pPr>
+      <w:r>
+        <w:rPr>
+          <w:lang w:val="en-US"/>
+        </w:rPr>
+        <w:t xml:space="preserve">     </w:t>
+      </w:r>
+      <w:proofErr w:type="gramStart"/>
+      <w:r>
+        <w:rPr>
+          <w:lang w:val="en-US"/>
+        </w:rPr>
+        <w:t>java</w:t>
+      </w:r>
+      <w:proofErr w:type="gramEnd"/>
+      <w:r>
+        <w:rPr>
+          <w:lang w:val="en-US"/>
+        </w:rPr>
+        <w:t xml:space="preserve"> -jar movierama-0.0.1-SNAPSHOT.jar --</w:t>
+      </w:r>
       <w:proofErr w:type="spellStart"/>
       <w:r>
-        <w:t>Image</w:t>
+        <w:rPr>
+          <w:lang w:val="en-US"/>
+        </w:rPr>
+        <w:t>server.port</w:t>
       </w:r>
       <w:proofErr w:type="spellEnd"/>
       <w:r>
-        <w:t xml:space="preserve"> </w:t>
-      </w:r>
-      <w:fldSimple w:instr=" SEQ Image \* ARABIC ">
-        <w:r>
-          <w:rPr>
-            <w:noProof/>
-          </w:rPr>
-          <w:t>6</w:t>
-        </w:r>
-      </w:fldSimple>
-      <w:r>
-        <w:rPr>
-          <w:lang w:val="en-US"/>
-        </w:rPr>
-        <w:t>. M</w:t>
-      </w:r>
-      <w:r>
-        <w:rPr>
-          <w:lang w:val="en-US"/>
-        </w:rPr>
-        <w:t>ovie listing page</w:t>
-      </w:r>
-      <w:bookmarkEnd w:id="18"/>
+        <w:rPr>
+          <w:lang w:val="en-US"/>
+        </w:rPr>
+        <w:t>=8081</w:t>
+      </w:r>
+    </w:p>
+    <w:p>
+      <w:pPr>
+        <w:rPr>
+          <w:lang w:val="en-US"/>
+        </w:rPr>
+      </w:pPr>
+      <w:r>
+        <w:rPr>
+          <w:lang w:val="en-US"/>
+        </w:rPr>
+        <w:t xml:space="preserve">   - Ensure that </w:t>
+      </w:r>
+      <w:proofErr w:type="spellStart"/>
+      <w:r>
+        <w:rPr>
+          <w:lang w:val="en-US"/>
+        </w:rPr>
+        <w:t>PostgreSQL</w:t>
+      </w:r>
+      <w:proofErr w:type="spellEnd"/>
+      <w:r>
+        <w:rPr>
+          <w:lang w:val="en-US"/>
+        </w:rPr>
+        <w:t xml:space="preserve"> is running and the database is accessible</w:t>
+      </w:r>
+    </w:p>
+    <w:p>
+      <w:pPr>
+        <w:rPr>
+          <w:lang w:val="en-US"/>
+        </w:rPr>
+      </w:pPr>
+      <w:r>
+        <w:rPr>
+          <w:lang w:val="en-US"/>
+        </w:rPr>
+        <w:t xml:space="preserve">   - Check the console output for any error messages</w:t>
+      </w:r>
+    </w:p>
+    <w:p>
+      <w:pPr>
+        <w:rPr>
+          <w:lang w:val="en-US"/>
+        </w:rPr>
+      </w:pPr>
+      <w:r>
+        <w:rPr>
+          <w:lang w:val="en-US"/>
+        </w:rPr>
+        <w:t xml:space="preserve">   - If you encounter any database connection issues, double-check your database credentials in the `</w:t>
+      </w:r>
+      <w:proofErr w:type="spellStart"/>
+      <w:r>
+        <w:rPr>
+          <w:lang w:val="en-US"/>
+        </w:rPr>
+        <w:t>application.properties</w:t>
+      </w:r>
+      <w:proofErr w:type="spellEnd"/>
+      <w:r>
+        <w:rPr>
+          <w:lang w:val="en-US"/>
+        </w:rPr>
+        <w:t>` file</w:t>
+      </w:r>
     </w:p>
     <w:p>
       <w:pPr>
@@ -3374,262 +3535,221 @@
           <w:lang w:val="en-US"/>
         </w:rPr>
       </w:pPr>
-      <w:bookmarkStart w:id="19" w:name="_Toc178161485"/>
-      <w:r>
-        <w:rPr>
-          <w:lang w:val="en-US"/>
-        </w:rPr>
-        <w:t>7. Troubleshooting</w:t>
-      </w:r>
-      <w:bookmarkEnd w:id="19"/>
-    </w:p>
-    <w:p>
-      <w:pPr>
-        <w:rPr>
-          <w:lang w:val="en-US"/>
-        </w:rPr>
-      </w:pPr>
-      <w:r>
-        <w:rPr>
-          <w:lang w:val="en-US"/>
-        </w:rPr>
-        <w:t xml:space="preserve">   - If you see a "port already in use" error, you can specify a different port:</w:t>
-      </w:r>
-    </w:p>
-    <w:p>
-      <w:pPr>
-        <w:rPr>
-          <w:lang w:val="en-US"/>
-        </w:rPr>
-      </w:pPr>
-      <w:r>
-        <w:rPr>
-          <w:lang w:val="en-US"/>
-        </w:rPr>
-        <w:t xml:space="preserve">     </w:t>
-      </w:r>
-      <w:proofErr w:type="gramStart"/>
-      <w:r>
-        <w:rPr>
-          <w:lang w:val="en-US"/>
-        </w:rPr>
-        <w:t>java</w:t>
-      </w:r>
-      <w:proofErr w:type="gramEnd"/>
-      <w:r>
-        <w:rPr>
-          <w:lang w:val="en-US"/>
-        </w:rPr>
-        <w:t xml:space="preserve"> -jar movierama-0.0.1-SNAPSHOT.jar --</w:t>
+      <w:bookmarkStart w:id="20" w:name="_Toc178161486"/>
+      <w:r>
+        <w:rPr>
+          <w:lang w:val="en-US"/>
+        </w:rPr>
+        <w:t>8. Stopping the Application</w:t>
+      </w:r>
+      <w:bookmarkEnd w:id="20"/>
+    </w:p>
+    <w:p>
+      <w:pPr>
+        <w:rPr>
+          <w:lang w:val="en-US"/>
+        </w:rPr>
+      </w:pPr>
+      <w:r>
+        <w:rPr>
+          <w:lang w:val="en-US"/>
+        </w:rPr>
+        <w:t xml:space="preserve">   - To stop the application, return to the terminal where it's running</w:t>
+      </w:r>
+    </w:p>
+    <w:p>
+      <w:pPr>
+        <w:rPr>
+          <w:lang w:val="en-US"/>
+        </w:rPr>
+      </w:pPr>
+      <w:r>
+        <w:rPr>
+          <w:lang w:val="en-US"/>
+        </w:rPr>
+        <w:t xml:space="preserve">   - Press </w:t>
       </w:r>
       <w:proofErr w:type="spellStart"/>
       <w:r>
         <w:rPr>
           <w:lang w:val="en-US"/>
         </w:rPr>
-        <w:t>server.port</w:t>
+        <w:t>Ctrl+C</w:t>
       </w:r>
       <w:proofErr w:type="spellEnd"/>
       <w:r>
         <w:rPr>
           <w:lang w:val="en-US"/>
         </w:rPr>
-        <w:t>=8081</w:t>
-      </w:r>
-    </w:p>
-    <w:p>
-      <w:pPr>
-        <w:rPr>
-          <w:lang w:val="en-US"/>
-        </w:rPr>
-      </w:pPr>
-      <w:r>
-        <w:rPr>
-          <w:lang w:val="en-US"/>
-        </w:rPr>
-        <w:t xml:space="preserve">   - Ensure that </w:t>
+        <w:t xml:space="preserve"> (or </w:t>
       </w:r>
       <w:proofErr w:type="spellStart"/>
       <w:r>
         <w:rPr>
           <w:lang w:val="en-US"/>
         </w:rPr>
-        <w:t>PostgreSQL</w:t>
+        <w:t>Cmd+C</w:t>
       </w:r>
       <w:proofErr w:type="spellEnd"/>
       <w:r>
         <w:rPr>
           <w:lang w:val="en-US"/>
         </w:rPr>
-        <w:t xml:space="preserve"> is running and the database is accessible</w:t>
-      </w:r>
-    </w:p>
-    <w:p>
-      <w:pPr>
-        <w:rPr>
-          <w:lang w:val="en-US"/>
-        </w:rPr>
-      </w:pPr>
-      <w:r>
-        <w:rPr>
-          <w:lang w:val="en-US"/>
-        </w:rPr>
-        <w:t xml:space="preserve">   - Check the console output for any error messages</w:t>
-      </w:r>
-    </w:p>
-    <w:p>
-      <w:pPr>
-        <w:rPr>
-          <w:lang w:val="en-US"/>
-        </w:rPr>
-      </w:pPr>
-      <w:r>
-        <w:rPr>
-          <w:lang w:val="en-US"/>
-        </w:rPr>
-        <w:t xml:space="preserve">   - If you encounter any database connection issues, double-check your database credentials in the `</w:t>
-      </w:r>
+        <w:t xml:space="preserve"> on Mac) to stop the server</w:t>
+      </w:r>
+    </w:p>
+    <w:p>
+      <w:pPr>
+        <w:rPr>
+          <w:lang w:val="en-US"/>
+        </w:rPr>
+      </w:pPr>
+    </w:p>
+    <w:p>
+      <w:pPr>
+        <w:rPr>
+          <w:lang w:val="en-US"/>
+        </w:rPr>
+      </w:pPr>
+      <w:r>
+        <w:rPr>
+          <w:lang w:val="en-US"/>
+        </w:rPr>
+        <w:t>For any additional questions or issues, please contact:</w:t>
+      </w:r>
+    </w:p>
+    <w:p>
+      <w:pPr>
+        <w:rPr>
+          <w:lang w:val="en-US"/>
+        </w:rPr>
+      </w:pPr>
       <w:proofErr w:type="spellStart"/>
       <w:r>
         <w:rPr>
           <w:lang w:val="en-US"/>
         </w:rPr>
-        <w:t>application.properties</w:t>
+        <w:t>Dimosthenis</w:t>
       </w:r>
       <w:proofErr w:type="spellEnd"/>
       <w:r>
         <w:rPr>
           <w:lang w:val="en-US"/>
         </w:rPr>
-        <w:t>` file</w:t>
-      </w:r>
-    </w:p>
-    <w:p>
-      <w:pPr>
-        <w:rPr>
-          <w:lang w:val="en-US"/>
-        </w:rPr>
-      </w:pPr>
-    </w:p>
-    <w:p>
-      <w:pPr>
-        <w:pStyle w:val="3"/>
-        <w:rPr>
-          <w:lang w:val="en-US"/>
-        </w:rPr>
-      </w:pPr>
-      <w:bookmarkStart w:id="20" w:name="_Toc178161486"/>
-      <w:r>
-        <w:rPr>
-          <w:lang w:val="en-US"/>
-        </w:rPr>
-        <w:t>8. Stopping the Application</w:t>
-      </w:r>
-      <w:bookmarkEnd w:id="20"/>
-    </w:p>
-    <w:p>
-      <w:pPr>
-        <w:rPr>
-          <w:lang w:val="en-US"/>
-        </w:rPr>
-      </w:pPr>
-      <w:r>
-        <w:rPr>
-          <w:lang w:val="en-US"/>
-        </w:rPr>
-        <w:t xml:space="preserve">   - To stop the application, return to the terminal where it's running</w:t>
-      </w:r>
-    </w:p>
-    <w:p>
-      <w:pPr>
-        <w:rPr>
-          <w:lang w:val="en-US"/>
-        </w:rPr>
-      </w:pPr>
-      <w:r>
-        <w:rPr>
-          <w:lang w:val="en-US"/>
-        </w:rPr>
-        <w:t xml:space="preserve">   - Press </w:t>
-      </w:r>
-      <w:proofErr w:type="spellStart"/>
-      <w:r>
-        <w:rPr>
-          <w:lang w:val="en-US"/>
-        </w:rPr>
-        <w:t>Ctrl+C</w:t>
-      </w:r>
-      <w:proofErr w:type="spellEnd"/>
-      <w:r>
-        <w:rPr>
-          <w:lang w:val="en-US"/>
-        </w:rPr>
-        <w:t xml:space="preserve"> (or </w:t>
-      </w:r>
-      <w:proofErr w:type="spellStart"/>
-      <w:r>
-        <w:rPr>
-          <w:lang w:val="en-US"/>
-        </w:rPr>
-        <w:t>Cmd+C</w:t>
-      </w:r>
-      <w:proofErr w:type="spellEnd"/>
-      <w:r>
-        <w:rPr>
-          <w:lang w:val="en-US"/>
-        </w:rPr>
-        <w:t xml:space="preserve"> on Mac) to stop the server</w:t>
-      </w:r>
-    </w:p>
-    <w:p>
-      <w:pPr>
-        <w:rPr>
-          <w:lang w:val="en-US"/>
-        </w:rPr>
-      </w:pPr>
-    </w:p>
-    <w:p>
-      <w:pPr>
-        <w:rPr>
-          <w:lang w:val="en-US"/>
-        </w:rPr>
-      </w:pPr>
-      <w:r>
-        <w:rPr>
-          <w:lang w:val="en-US"/>
-        </w:rPr>
-        <w:t>For any additional questions or issues, please contact:</w:t>
-      </w:r>
-    </w:p>
-    <w:p>
-      <w:pPr>
-        <w:rPr>
-          <w:lang w:val="en-US"/>
-        </w:rPr>
-      </w:pPr>
-      <w:proofErr w:type="spellStart"/>
-      <w:r>
-        <w:rPr>
-          <w:lang w:val="en-US"/>
-        </w:rPr>
-        <w:t>Dimosthenis</w:t>
-      </w:r>
-      <w:proofErr w:type="spellEnd"/>
-      <w:r>
-        <w:rPr>
-          <w:lang w:val="en-US"/>
-        </w:rPr>
         <w:t xml:space="preserve"> Manias - dimosthenis.manias@gmail.com</w:t>
       </w:r>
     </w:p>
     <w:sectPr>
+      <w:footerReference w:type="default" r:id="rId14"/>
       <w:pgSz w:w="11906" w:h="16838"/>
       <w:pgMar w:top="1440" w:right="1800" w:bottom="1440" w:left="1800" w:header="708" w:footer="708" w:gutter="0"/>
+      <w:pgNumType w:start="1"/>
       <w:cols w:space="708"/>
       <w:docGrid w:linePitch="360"/>
     </w:sectPr>
   </w:body>
 </w:document>
+</file>
+
+<file path=word/endnotes.xml><?xml version="1.0" encoding="utf-8"?>
+<w:endnotes xmlns:ve="http://schemas.openxmlformats.org/markup-compatibility/2006" xmlns:o="urn:schemas-microsoft-com:office:office" xmlns:r="http://schemas.openxmlformats.org/officeDocument/2006/relationships" xmlns:m="http://schemas.openxmlformats.org/officeDocument/2006/math" xmlns:v="urn:schemas-microsoft-com:vml" xmlns:wp="http://schemas.openxmlformats.org/drawingml/2006/wordprocessingDrawing" xmlns:w10="urn:schemas-microsoft-com:office:word" xmlns:w="http://schemas.openxmlformats.org/wordprocessingml/2006/main" xmlns:wne="http://schemas.microsoft.com/office/word/2006/wordml">
+  <w:endnote w:type="separator" w:id="-1">
+    <w:p>
+      <w:pPr>
+        <w:spacing w:after="0" w:line="240" w:lineRule="auto"/>
+      </w:pPr>
+      <w:r>
+        <w:separator/>
+      </w:r>
+    </w:p>
+  </w:endnote>
+  <w:endnote w:type="continuationSeparator" w:id="0">
+    <w:p>
+      <w:pPr>
+        <w:spacing w:after="0" w:line="240" w:lineRule="auto"/>
+      </w:pPr>
+      <w:r>
+        <w:continuationSeparator/>
+      </w:r>
+    </w:p>
+  </w:endnote>
+</w:endnotes>
+</file>
+
+<file path=word/footer1.xml><?xml version="1.0" encoding="utf-8"?>
+<w:ftr xmlns:ve="http://schemas.openxmlformats.org/markup-compatibility/2006" xmlns:o="urn:schemas-microsoft-com:office:office" xmlns:r="http://schemas.openxmlformats.org/officeDocument/2006/relationships" xmlns:m="http://schemas.openxmlformats.org/officeDocument/2006/math" xmlns:v="urn:schemas-microsoft-com:vml" xmlns:wp="http://schemas.openxmlformats.org/drawingml/2006/wordprocessingDrawing" xmlns:w10="urn:schemas-microsoft-com:office:word" xmlns:w="http://schemas.openxmlformats.org/wordprocessingml/2006/main" xmlns:wne="http://schemas.microsoft.com/office/word/2006/wordml">
+  <w:p>
+    <w:pPr>
+      <w:pStyle w:val="a8"/>
+      <w:jc w:val="right"/>
+    </w:pPr>
+  </w:p>
+  <w:p>
+    <w:pPr>
+      <w:pStyle w:val="a8"/>
+    </w:pPr>
+  </w:p>
+</w:ftr>
+</file>
+
+<file path=word/footer2.xml><?xml version="1.0" encoding="utf-8"?>
+<w:ftr xmlns:ve="http://schemas.openxmlformats.org/markup-compatibility/2006" xmlns:o="urn:schemas-microsoft-com:office:office" xmlns:r="http://schemas.openxmlformats.org/officeDocument/2006/relationships" xmlns:m="http://schemas.openxmlformats.org/officeDocument/2006/math" xmlns:v="urn:schemas-microsoft-com:vml" xmlns:wp="http://schemas.openxmlformats.org/drawingml/2006/wordprocessingDrawing" xmlns:w10="urn:schemas-microsoft-com:office:word" xmlns:w="http://schemas.openxmlformats.org/wordprocessingml/2006/main" xmlns:wne="http://schemas.microsoft.com/office/word/2006/wordml">
+  <w:sdt>
+    <w:sdtPr>
+      <w:id w:val="840675"/>
+      <w:docPartObj>
+        <w:docPartGallery w:val="Page Numbers (Bottom of Page)"/>
+        <w:docPartUnique/>
+      </w:docPartObj>
+    </w:sdtPr>
+    <w:sdtContent>
+      <w:p>
+        <w:pPr>
+          <w:pStyle w:val="a8"/>
+          <w:jc w:val="right"/>
+        </w:pPr>
+        <w:fldSimple w:instr=" PAGE   \* MERGEFORMAT ">
+          <w:r>
+            <w:rPr>
+              <w:noProof/>
+            </w:rPr>
+            <w:t>6</w:t>
+          </w:r>
+        </w:fldSimple>
+      </w:p>
+    </w:sdtContent>
+  </w:sdt>
+  <w:p>
+    <w:pPr>
+      <w:pStyle w:val="a8"/>
+    </w:pPr>
+  </w:p>
+</w:ftr>
+</file>
+
+<file path=word/footnotes.xml><?xml version="1.0" encoding="utf-8"?>
+<w:footnotes xmlns:ve="http://schemas.openxmlformats.org/markup-compatibility/2006" xmlns:o="urn:schemas-microsoft-com:office:office" xmlns:r="http://schemas.openxmlformats.org/officeDocument/2006/relationships" xmlns:m="http://schemas.openxmlformats.org/officeDocument/2006/math" xmlns:v="urn:schemas-microsoft-com:vml" xmlns:wp="http://schemas.openxmlformats.org/drawingml/2006/wordprocessingDrawing" xmlns:w10="urn:schemas-microsoft-com:office:word" xmlns:w="http://schemas.openxmlformats.org/wordprocessingml/2006/main" xmlns:wne="http://schemas.microsoft.com/office/word/2006/wordml">
+  <w:footnote w:type="separator" w:id="-1">
+    <w:p>
+      <w:pPr>
+        <w:spacing w:after="0" w:line="240" w:lineRule="auto"/>
+      </w:pPr>
+      <w:r>
+        <w:separator/>
+      </w:r>
+    </w:p>
+  </w:footnote>
+  <w:footnote w:type="continuationSeparator" w:id="0">
+    <w:p>
+      <w:pPr>
+        <w:spacing w:after="0" w:line="240" w:lineRule="auto"/>
+      </w:pPr>
+      <w:r>
+        <w:continuationSeparator/>
+      </w:r>
+    </w:p>
+  </w:footnote>
+</w:footnotes>
 </file>
 
 <file path=word/styles.xml><?xml version="1.0" encoding="utf-8"?>
@@ -4055,6 +4175,52 @@
       <w:spacing w:after="0"/>
     </w:pPr>
   </w:style>
+  <w:style w:type="paragraph" w:styleId="a7">
+    <w:name w:val="header"/>
+    <w:basedOn w:val="a"/>
+    <w:link w:val="Char0"/>
+    <w:uiPriority w:val="99"/>
+    <w:semiHidden/>
+    <w:unhideWhenUsed/>
+    <w:rsid w:val="00BC35A3"/>
+    <w:pPr>
+      <w:tabs>
+        <w:tab w:val="center" w:pos="4153"/>
+        <w:tab w:val="right" w:pos="8306"/>
+      </w:tabs>
+      <w:spacing w:after="0" w:line="240" w:lineRule="auto"/>
+    </w:pPr>
+  </w:style>
+  <w:style w:type="character" w:customStyle="1" w:styleId="Char0">
+    <w:name w:val="Κεφαλίδα Char"/>
+    <w:basedOn w:val="a0"/>
+    <w:link w:val="a7"/>
+    <w:uiPriority w:val="99"/>
+    <w:semiHidden/>
+    <w:rsid w:val="00BC35A3"/>
+  </w:style>
+  <w:style w:type="paragraph" w:styleId="a8">
+    <w:name w:val="footer"/>
+    <w:basedOn w:val="a"/>
+    <w:link w:val="Char1"/>
+    <w:uiPriority w:val="99"/>
+    <w:unhideWhenUsed/>
+    <w:rsid w:val="00BC35A3"/>
+    <w:pPr>
+      <w:tabs>
+        <w:tab w:val="center" w:pos="4153"/>
+        <w:tab w:val="right" w:pos="8306"/>
+      </w:tabs>
+      <w:spacing w:after="0" w:line="240" w:lineRule="auto"/>
+    </w:pPr>
+  </w:style>
+  <w:style w:type="character" w:customStyle="1" w:styleId="Char1">
+    <w:name w:val="Υποσέλιδο Char"/>
+    <w:basedOn w:val="a0"/>
+    <w:link w:val="a8"/>
+    <w:uiPriority w:val="99"/>
+    <w:rsid w:val="00BC35A3"/>
+  </w:style>
 </w:styles>
 </file>
 
@@ -4346,7 +4512,7 @@
 </file>
 
 <file path=customXml/itemProps1.xml><?xml version="1.0" encoding="utf-8"?>
-<ds:datastoreItem xmlns:ds="http://schemas.openxmlformats.org/officeDocument/2006/customXml" ds:itemID="{E53E9601-3713-4DF1-A517-576A5153E788}">
+<ds:datastoreItem xmlns:ds="http://schemas.openxmlformats.org/officeDocument/2006/customXml" ds:itemID="{CD390D19-A098-4B15-B569-B30A3EECCC57}">
   <ds:schemaRefs>
     <ds:schemaRef ds:uri="http://schemas.openxmlformats.org/officeDocument/2006/bibliography"/>
   </ds:schemaRefs>

</xml_diff>